<commit_message>
Edited the Fourier Lab.
</commit_message>
<xml_diff>
--- a/Documentation/Lab Documents/Taylors_Labs/Fourier_Lab/Fourier Series_ The Math Behind the Music.docx
+++ b/Documentation/Lab Documents/Taylors_Labs/Fourier_Lab/Fourier Series_ The Math Behind the Music.docx
@@ -3,11 +3,6 @@
 <w:document xmlns:wpc="http://schemas.microsoft.com/office/word/2010/wordprocessingCanvas" xmlns:cx="http://schemas.microsoft.com/office/drawing/2014/chartex" xmlns:cx1="http://schemas.microsoft.com/office/drawing/2015/9/8/chartex" xmlns:cx2="http://schemas.microsoft.com/office/drawing/2015/10/21/chartex" xmlns:cx3="http://schemas.microsoft.com/office/drawing/2016/5/9/chartex" xmlns:cx4="http://schemas.microsoft.com/office/drawing/2016/5/10/chartex" xmlns:cx5="http://schemas.microsoft.com/office/drawing/2016/5/11/chartex" xmlns:cx6="http://schemas.microsoft.com/office/drawing/2016/5/12/chartex" xmlns:cx7="http://schemas.microsoft.com/office/drawing/2016/5/13/chartex" xmlns:cx8="http://schemas.microsoft.com/office/drawing/2016/5/14/chartex" xmlns:mc="http://schemas.openxmlformats.org/markup-compatibility/2006" xmlns:aink="http://schemas.microsoft.com/office/drawing/2016/ink" xmlns:am3d="http://schemas.microsoft.com/office/drawing/2017/model3d" xmlns:o="urn:schemas-microsoft-com:office:office" xmlns:r="http://schemas.openxmlformats.org/officeDocument/2006/relationships" xmlns:m="http://schemas.openxmlformats.org/officeDocument/2006/math" xmlns:v="urn:schemas-microsoft-com:vml" xmlns:wp14="http://schemas.microsoft.com/office/word/2010/wordprocessingDrawing" xmlns:wp="http://schemas.openxmlformats.org/drawingml/2006/wordprocessingDrawing" xmlns:w10="urn:schemas-microsoft-com:office:word" xmlns:w="http://schemas.openxmlformats.org/wordprocessingml/2006/main" xmlns:w14="http://schemas.microsoft.com/office/word/2010/wordml" xmlns:w15="http://schemas.microsoft.com/office/word/2012/wordml" xmlns:w16cid="http://schemas.microsoft.com/office/word/2016/wordml/cid" xmlns:w16se="http://schemas.microsoft.com/office/word/2015/wordml/symex" xmlns:wpg="http://schemas.microsoft.com/office/word/2010/wordprocessingGroup" xmlns:wpi="http://schemas.microsoft.com/office/word/2010/wordprocessingInk" xmlns:wne="http://schemas.microsoft.com/office/word/2006/wordml" xmlns:wps="http://schemas.microsoft.com/office/word/2010/wordprocessingShape" mc:Ignorable="w14 w15 w16se w16cid wp14">
   <w:body>
     <w:p>
-      <w:r>
-        <w:t xml:space="preserve">Note, blue highlights are things I would like to continue refining. Yellow highlights are the “deliverables” of the lab. Or in other words, what I would like the students to report on. </w:t>
-      </w:r>
-    </w:p>
-    <w:p>
       <w:pPr>
         <w:jc w:val="center"/>
         <w:rPr>
@@ -16,24 +11,23 @@
           <w:szCs w:val="28"/>
         </w:rPr>
       </w:pPr>
-    </w:p>
-    <w:p>
-      <w:pPr>
-        <w:jc w:val="center"/>
+      <w:r>
         <w:rPr>
           <w:b/>
           <w:sz w:val="28"/>
           <w:szCs w:val="28"/>
         </w:rPr>
-      </w:pPr>
-      <w:r>
+        <w:t>Fourier Series: The Math Behind the Music</w:t>
+      </w:r>
+    </w:p>
+    <w:p>
+      <w:pPr>
         <w:rPr>
           <w:b/>
           <w:sz w:val="28"/>
           <w:szCs w:val="28"/>
         </w:rPr>
-        <w:t>Fourier Series: The Math Behind the Music</w:t>
-      </w:r>
+      </w:pPr>
     </w:p>
     <w:p>
       <w:pPr>
@@ -43,64 +37,47 @@
           <w:szCs w:val="28"/>
         </w:rPr>
       </w:pPr>
-    </w:p>
-    <w:p>
-      <w:pPr>
+      <w:r>
         <w:rPr>
           <w:b/>
           <w:sz w:val="28"/>
           <w:szCs w:val="28"/>
         </w:rPr>
-      </w:pPr>
-      <w:r>
+        <w:t xml:space="preserve">Introduction: </w:t>
+      </w:r>
+    </w:p>
+    <w:p>
+      <w:r>
+        <w:t xml:space="preserve">You have been working at an Electronics Team Gurus (ETG) for several years, but they just transferred you to the Audio Engineering Department. It has been almost a decade since you took EE 224, so it might be time to review a little bit of math behind the music. To start, you dig through your closet to find your dusty Signals and Systems book. Upon skimming through the pages, you find some old </w:t>
+      </w:r>
+      <w:r>
+        <w:t>notes about</w:t>
+      </w:r>
+      <w:r>
+        <w:t xml:space="preserve"> Fourier Series equations. </w:t>
+      </w:r>
+    </w:p>
+    <w:p/>
+    <w:p>
+      <w:pPr>
         <w:rPr>
           <w:b/>
           <w:sz w:val="28"/>
           <w:szCs w:val="28"/>
         </w:rPr>
-        <w:t xml:space="preserve">Introduction: </w:t>
-      </w:r>
-    </w:p>
-    <w:p>
-      <w:r>
-        <w:t xml:space="preserve">You have been working at an Electronics Team Gurus (ETG) for several years, but they just transferred you to the Audio Engineering Department. It has been almost a decade since you took EE 224, so it might be time to review a little bit of math behind the </w:t>
-      </w:r>
-      <w:r>
-        <w:t xml:space="preserve">music. To start, you dig through your closet to find your dusty Signals and Systems book. Upon skimming through the pages, you find some old </w:t>
-      </w:r>
-      <w:proofErr w:type="gramStart"/>
-      <w:r>
-        <w:t>notes  about</w:t>
-      </w:r>
-      <w:proofErr w:type="gramEnd"/>
-      <w:r>
-        <w:t xml:space="preserve"> Fourier Series equations. </w:t>
-      </w:r>
-    </w:p>
-    <w:p/>
-    <w:p>
-      <w:pPr>
+      </w:pPr>
+      <w:r>
         <w:rPr>
           <w:b/>
           <w:sz w:val="28"/>
           <w:szCs w:val="28"/>
         </w:rPr>
-      </w:pPr>
-      <w:r>
-        <w:rPr>
-          <w:b/>
-          <w:sz w:val="28"/>
-          <w:szCs w:val="28"/>
-        </w:rPr>
         <w:t xml:space="preserve">Prelab: </w:t>
       </w:r>
     </w:p>
     <w:p>
       <w:r>
-        <w:t>Before coming to work, or in this case lab, you need to make sure</w:t>
-      </w:r>
-      <w:r>
-        <w:t xml:space="preserve"> that you are familiar with the math behind the music. </w:t>
+        <w:t xml:space="preserve">Before coming to work, or in this case lab, you need to make sure that you are familiar with the math behind the music. </w:t>
       </w:r>
     </w:p>
     <w:p/>
@@ -241,13 +218,7 @@
         <w:t xml:space="preserve"> (hint: a_0 is the DC offset of a signal. It should just be the average value of that particular signal). </w:t>
       </w:r>
     </w:p>
-    <w:p>
-      <w:pPr>
-        <w:rPr>
-          <w:highlight w:val="cyan"/>
-        </w:rPr>
-      </w:pPr>
-    </w:p>
+    <w:p/>
     <w:p/>
     <w:p/>
     <w:p/>
@@ -257,7 +228,7 @@
           <w:noProof/>
         </w:rPr>
         <w:drawing>
-          <wp:inline distT="114300" distB="114300" distL="114300" distR="114300">
+          <wp:inline distT="114300" distB="114300" distL="114300" distR="114300" wp14:anchorId="1401AEFD" wp14:editId="1FA2EB84">
             <wp:extent cx="5943600" cy="1435100"/>
             <wp:effectExtent l="0" t="0" r="0" b="0"/>
             <wp:docPr id="6" name="image3.png"/>
@@ -293,21 +264,164 @@
         </w:drawing>
       </w:r>
     </w:p>
+    <w:p/>
+    <w:p>
+      <w:r>
+        <w:t>E</w:t>
+      </w:r>
+      <w:r>
+        <w:t xml:space="preserve">quation 2 is fine to do once or twice by hand, but several values of </w:t>
+      </w:r>
+      <w:proofErr w:type="spellStart"/>
+      <w:r>
+        <w:t>a_k</w:t>
+      </w:r>
+      <w:proofErr w:type="spellEnd"/>
+      <w:r>
+        <w:t xml:space="preserve"> are needed to appropriately approximate a periodic waveform. </w:t>
+      </w:r>
+      <w:r>
+        <w:t xml:space="preserve">So, it is convenient to do it in </w:t>
+      </w:r>
+      <w:proofErr w:type="spellStart"/>
+      <w:r>
+        <w:t>MatLab</w:t>
+      </w:r>
+      <w:proofErr w:type="spellEnd"/>
+      <w:r>
+        <w:t>. However, MATLAB does things discretely. It is possible to use a Reiman’s Sum instead. For a function x[n], just take the value of x[n] and then multiply it by the distance to the away from the previous value. In this case, the distance between values the sample time Ts. So, the some would be Ts*</w:t>
+      </w:r>
+      <w:proofErr w:type="gramStart"/>
+      <w:r>
+        <w:t>x[</w:t>
+      </w:r>
+      <w:proofErr w:type="gramEnd"/>
+      <w:r>
+        <w:t xml:space="preserve">1] + Ts*x[2] …. +Ts*x[n]. Since every value is multiplied by Ts, it can be pulled to the outside of the sum as seen in equation 3. The figure below the equations gives a visual </w:t>
+      </w:r>
+      <w:r>
+        <w:lastRenderedPageBreak/>
+        <w:t xml:space="preserve">representation of what is happening. </w:t>
+      </w:r>
+      <w:r>
+        <w:rPr>
+          <w:b/>
+        </w:rPr>
+        <w:t xml:space="preserve">This is important as it will be used in the first part of lab. Make sure you understand this because it will make it easier to program in </w:t>
+      </w:r>
+      <w:proofErr w:type="spellStart"/>
+      <w:r>
+        <w:rPr>
+          <w:b/>
+        </w:rPr>
+        <w:t>MatLab</w:t>
+      </w:r>
+      <w:proofErr w:type="spellEnd"/>
+      <w:r>
+        <w:rPr>
+          <w:b/>
+        </w:rPr>
+        <w:t xml:space="preserve">. </w:t>
+      </w:r>
+    </w:p>
+    <w:p/>
+    <w:p/>
+    <w:p>
+      <w:r>
+        <w:rPr>
+          <w:noProof/>
+        </w:rPr>
+        <w:drawing>
+          <wp:inline distT="114300" distB="114300" distL="114300" distR="114300" wp14:anchorId="2E1695D3" wp14:editId="337E9C57">
+            <wp:extent cx="5691188" cy="641792"/>
+            <wp:effectExtent l="0" t="0" r="0" b="0"/>
+            <wp:docPr id="8" name="image8.png"/>
+            <wp:cNvGraphicFramePr/>
+            <a:graphic xmlns:a="http://schemas.openxmlformats.org/drawingml/2006/main">
+              <a:graphicData uri="http://schemas.openxmlformats.org/drawingml/2006/picture">
+                <pic:pic xmlns:pic="http://schemas.openxmlformats.org/drawingml/2006/picture">
+                  <pic:nvPicPr>
+                    <pic:cNvPr id="0" name="image8.png"/>
+                    <pic:cNvPicPr preferRelativeResize="0"/>
+                  </pic:nvPicPr>
+                  <pic:blipFill>
+                    <a:blip r:embed="rId5"/>
+                    <a:srcRect/>
+                    <a:stretch>
+                      <a:fillRect/>
+                    </a:stretch>
+                  </pic:blipFill>
+                  <pic:spPr>
+                    <a:xfrm>
+                      <a:off x="0" y="0"/>
+                      <a:ext cx="5691188" cy="641792"/>
+                    </a:xfrm>
+                    <a:prstGeom prst="rect">
+                      <a:avLst/>
+                    </a:prstGeom>
+                    <a:ln/>
+                  </pic:spPr>
+                </pic:pic>
+              </a:graphicData>
+            </a:graphic>
+          </wp:inline>
+        </w:drawing>
+      </w:r>
+    </w:p>
+    <w:p>
+      <w:r>
+        <w:rPr>
+          <w:noProof/>
+        </w:rPr>
+        <w:drawing>
+          <wp:inline distT="114300" distB="114300" distL="114300" distR="114300" wp14:anchorId="1B408389" wp14:editId="1502CEA7">
+            <wp:extent cx="5943600" cy="1574800"/>
+            <wp:effectExtent l="0" t="0" r="0" b="0"/>
+            <wp:docPr id="1" name="image1.png"/>
+            <wp:cNvGraphicFramePr/>
+            <a:graphic xmlns:a="http://schemas.openxmlformats.org/drawingml/2006/main">
+              <a:graphicData uri="http://schemas.openxmlformats.org/drawingml/2006/picture">
+                <pic:pic xmlns:pic="http://schemas.openxmlformats.org/drawingml/2006/picture">
+                  <pic:nvPicPr>
+                    <pic:cNvPr id="0" name="image1.png"/>
+                    <pic:cNvPicPr preferRelativeResize="0"/>
+                  </pic:nvPicPr>
+                  <pic:blipFill>
+                    <a:blip r:embed="rId6"/>
+                    <a:srcRect/>
+                    <a:stretch>
+                      <a:fillRect/>
+                    </a:stretch>
+                  </pic:blipFill>
+                  <pic:spPr>
+                    <a:xfrm>
+                      <a:off x="0" y="0"/>
+                      <a:ext cx="5943600" cy="1574800"/>
+                    </a:xfrm>
+                    <a:prstGeom prst="rect">
+                      <a:avLst/>
+                    </a:prstGeom>
+                    <a:ln/>
+                  </pic:spPr>
+                </pic:pic>
+              </a:graphicData>
+            </a:graphic>
+          </wp:inline>
+        </w:drawing>
+      </w:r>
+    </w:p>
+    <w:p/>
     <w:p>
       <w:pPr>
         <w:jc w:val="center"/>
-        <w:rPr>
-          <w:highlight w:val="cyan"/>
-        </w:rPr>
       </w:pPr>
       <w:r>
         <w:rPr>
           <w:noProof/>
           <w:highlight w:val="cyan"/>
         </w:rPr>
-        <w:lastRenderedPageBreak/>
         <w:drawing>
-          <wp:inline distT="114300" distB="114300" distL="114300" distR="114300">
+          <wp:inline distT="114300" distB="114300" distL="114300" distR="114300" wp14:anchorId="2D15651C" wp14:editId="28D4A4E3">
             <wp:extent cx="3819525" cy="3857625"/>
             <wp:effectExtent l="0" t="0" r="0" b="0"/>
             <wp:docPr id="2" name="image5.png"/>
@@ -320,7 +434,7 @@
                     <pic:cNvPicPr preferRelativeResize="0"/>
                   </pic:nvPicPr>
                   <pic:blipFill>
-                    <a:blip r:embed="rId5"/>
+                    <a:blip r:embed="rId7"/>
                     <a:srcRect/>
                     <a:stretch>
                       <a:fillRect/>
@@ -343,14 +457,7 @@
         </w:drawing>
       </w:r>
     </w:p>
-    <w:p>
-      <w:pPr>
-        <w:jc w:val="center"/>
-        <w:rPr>
-          <w:highlight w:val="cyan"/>
-        </w:rPr>
-      </w:pPr>
-    </w:p>
+    <w:p/>
     <w:p>
       <w:r>
         <w:t xml:space="preserve">Ts = 1/fs, in that the sample time is 1 divided by the sample rate. </w:t>
@@ -358,109 +465,7 @@
     </w:p>
     <w:p>
       <w:r>
-        <w:t>T is the number of samples multiplied by Ts.</w:t>
-      </w:r>
-      <w:r>
-        <w:t xml:space="preserve"> So, the number of samples is T/Ts. </w:t>
-      </w:r>
-    </w:p>
-    <w:p/>
-    <w:p>
-      <w:pPr>
-        <w:rPr>
-          <w:highlight w:val="cyan"/>
-        </w:rPr>
-      </w:pPr>
-      <w:r>
-        <w:rPr>
-          <w:highlight w:val="cyan"/>
-        </w:rPr>
-        <w:t xml:space="preserve">I would like feedback on what makes these equations confusing and how we can better explain them. </w:t>
-      </w:r>
-    </w:p>
-    <w:p/>
-    <w:p>
-      <w:r>
-        <w:rPr>
-          <w:noProof/>
-        </w:rPr>
-        <w:drawing>
-          <wp:inline distT="114300" distB="114300" distL="114300" distR="114300">
-            <wp:extent cx="5691188" cy="641792"/>
-            <wp:effectExtent l="0" t="0" r="0" b="0"/>
-            <wp:docPr id="8" name="image8.png"/>
-            <wp:cNvGraphicFramePr/>
-            <a:graphic xmlns:a="http://schemas.openxmlformats.org/drawingml/2006/main">
-              <a:graphicData uri="http://schemas.openxmlformats.org/drawingml/2006/picture">
-                <pic:pic xmlns:pic="http://schemas.openxmlformats.org/drawingml/2006/picture">
-                  <pic:nvPicPr>
-                    <pic:cNvPr id="0" name="image8.png"/>
-                    <pic:cNvPicPr preferRelativeResize="0"/>
-                  </pic:nvPicPr>
-                  <pic:blipFill>
-                    <a:blip r:embed="rId6"/>
-                    <a:srcRect/>
-                    <a:stretch>
-                      <a:fillRect/>
-                    </a:stretch>
-                  </pic:blipFill>
-                  <pic:spPr>
-                    <a:xfrm>
-                      <a:off x="0" y="0"/>
-                      <a:ext cx="5691188" cy="641792"/>
-                    </a:xfrm>
-                    <a:prstGeom prst="rect">
-                      <a:avLst/>
-                    </a:prstGeom>
-                    <a:ln/>
-                  </pic:spPr>
-                </pic:pic>
-              </a:graphicData>
-            </a:graphic>
-          </wp:inline>
-        </w:drawing>
-      </w:r>
-    </w:p>
-    <w:p>
-      <w:r>
-        <w:rPr>
-          <w:noProof/>
-        </w:rPr>
-        <w:drawing>
-          <wp:inline distT="114300" distB="114300" distL="114300" distR="114300">
-            <wp:extent cx="5943600" cy="1574800"/>
-            <wp:effectExtent l="0" t="0" r="0" b="0"/>
-            <wp:docPr id="1" name="image1.png"/>
-            <wp:cNvGraphicFramePr/>
-            <a:graphic xmlns:a="http://schemas.openxmlformats.org/drawingml/2006/main">
-              <a:graphicData uri="http://schemas.openxmlformats.org/drawingml/2006/picture">
-                <pic:pic xmlns:pic="http://schemas.openxmlformats.org/drawingml/2006/picture">
-                  <pic:nvPicPr>
-                    <pic:cNvPr id="0" name="image1.png"/>
-                    <pic:cNvPicPr preferRelativeResize="0"/>
-                  </pic:nvPicPr>
-                  <pic:blipFill>
-                    <a:blip r:embed="rId7"/>
-                    <a:srcRect/>
-                    <a:stretch>
-                      <a:fillRect/>
-                    </a:stretch>
-                  </pic:blipFill>
-                  <pic:spPr>
-                    <a:xfrm>
-                      <a:off x="0" y="0"/>
-                      <a:ext cx="5943600" cy="1574800"/>
-                    </a:xfrm>
-                    <a:prstGeom prst="rect">
-                      <a:avLst/>
-                    </a:prstGeom>
-                    <a:ln/>
-                  </pic:spPr>
-                </pic:pic>
-              </a:graphicData>
-            </a:graphic>
-          </wp:inline>
-        </w:drawing>
+        <w:t xml:space="preserve">T is the number of samples multiplied by Ts. So, the number of samples is T/Ts. </w:t>
       </w:r>
     </w:p>
     <w:p/>
@@ -511,13 +516,7 @@
         <w:rPr>
           <w:highlight w:val="yellow"/>
         </w:rPr>
-        <w:t>If</w:t>
-      </w:r>
-      <w:r>
-        <w:rPr>
-          <w:highlight w:val="yellow"/>
-        </w:rPr>
-        <w:t xml:space="preserve"> the trumpet was sampled at 44.1 kHz and there are 170 samples in a period, what is the fundamental frequency the trumpet’s note? How long is the period?</w:t>
+        <w:t>If the trumpet was sampled at 44.1 kHz and there are 170 samples in a period, what is the fundamental frequency the trumpet’s note? How long is the period?</w:t>
       </w:r>
       <w:r>
         <w:t xml:space="preserve"> This concept will be used later in the lab, so remember how it is done.  </w:t>
@@ -526,13 +525,7 @@
     <w:p/>
     <w:p>
       <w:r>
-        <w:t>The note that is heard when</w:t>
-      </w:r>
-      <w:r>
-        <w:t xml:space="preserve"> an instrument is played is the fundamental frequency. However, a piano and a trumpet do not sound the same even if they are playing they are playing a note at the same frequency. This is because each instrument has a different “timbre,” or sound to it. Th</w:t>
-      </w:r>
-      <w:r>
-        <w:t xml:space="preserve">is is because an instrument playing a C at 440 </w:t>
+        <w:t xml:space="preserve">The note that is heard when an instrument is played is the fundamental frequency. However, a piano and a trumpet do not sound the same even if they are playing they are playing a note at the same frequency. This is because each instrument has a different “timbre,” or sound to it. This is because an instrument playing a C at 440 </w:t>
       </w:r>
       <w:proofErr w:type="spellStart"/>
       <w:r>
@@ -540,12 +533,7 @@
       </w:r>
       <w:proofErr w:type="spellEnd"/>
       <w:r>
-        <w:t xml:space="preserve"> will have different mag</w:t>
-      </w:r>
-      <w:bookmarkStart w:id="0" w:name="_GoBack"/>
-      <w:bookmarkEnd w:id="0"/>
-      <w:r>
-        <w:t xml:space="preserve">nitudes for the harmonics. In other words, the instruments will have different values for a2, a3, a4 </w:t>
+        <w:t xml:space="preserve"> will have different magnitudes for the harmonics. In other words, the instruments will have different values for a2, a3, a4 </w:t>
       </w:r>
       <w:proofErr w:type="spellStart"/>
       <w:r>
@@ -565,13 +553,7 @@
         <w:rPr>
           <w:highlight w:val="yellow"/>
         </w:rPr>
-        <w:t>If listening to the fundamental frequency is most important when tuning an instrument, why is a piano preferred for tuning</w:t>
-      </w:r>
-      <w:r>
-        <w:rPr>
-          <w:highlight w:val="yellow"/>
-        </w:rPr>
-        <w:t xml:space="preserve"> instead of a guitar?</w:t>
+        <w:t>If listening to the fundamental frequency is most important when tuning an instrument, why is a piano preferred for tuning instead of a guitar?</w:t>
       </w:r>
       <w:r>
         <w:t xml:space="preserve"> (hi</w:t>
@@ -580,10 +562,24 @@
         <w:t>nt</w:t>
       </w:r>
       <w:r>
-        <w:t xml:space="preserve">: the fundamental frequency is when k = 1). </w:t>
-      </w:r>
-      <w:r>
-        <w:t xml:space="preserve">Out of the three instruments below, which one has the least “pure” sound to it. </w:t>
+        <w:t xml:space="preserve">: the fundamental frequency is when </w:t>
+      </w:r>
+      <w:r>
+        <w:t xml:space="preserve">the harmonic number </w:t>
+      </w:r>
+      <w:r>
+        <w:t xml:space="preserve">k = 1). </w:t>
+      </w:r>
+      <w:r>
+        <w:t xml:space="preserve">The uniqueness of the harmonics </w:t>
+      </w:r>
+      <w:proofErr w:type="gramStart"/>
+      <w:r>
+        <w:t>make</w:t>
+      </w:r>
+      <w:proofErr w:type="gramEnd"/>
+      <w:r>
+        <w:t xml:space="preserve"> instruments sound more pure, distorted, warm, or even bright. This is referred to as the “timbre” of an instrument. As an electrical engineer, it is possible to use Fourier Analysis to synthesize the “timbre” of an instrument or even someone’s voice.  </w:t>
       </w:r>
     </w:p>
     <w:p/>
@@ -611,7 +607,7 @@
           <w:noProof/>
         </w:rPr>
         <w:drawing>
-          <wp:inline distT="114300" distB="114300" distL="114300" distR="114300">
+          <wp:inline distT="114300" distB="114300" distL="114300" distR="114300" wp14:anchorId="27BE92C5" wp14:editId="55114896">
             <wp:extent cx="5943600" cy="3314700"/>
             <wp:effectExtent l="0" t="0" r="0" b="0"/>
             <wp:docPr id="4" name="image10.png"/>
@@ -672,7 +668,7 @@
         </w:rPr>
         <w:lastRenderedPageBreak/>
         <w:drawing>
-          <wp:inline distT="114300" distB="114300" distL="114300" distR="114300">
+          <wp:inline distT="114300" distB="114300" distL="114300" distR="114300" wp14:anchorId="131A851A" wp14:editId="7B70EB6B">
             <wp:extent cx="5943600" cy="3314700"/>
             <wp:effectExtent l="0" t="0" r="0" b="0"/>
             <wp:docPr id="7" name="image6.png"/>
@@ -741,7 +737,7 @@
           <w:szCs w:val="28"/>
         </w:rPr>
         <w:drawing>
-          <wp:inline distT="114300" distB="114300" distL="114300" distR="114300">
+          <wp:inline distT="114300" distB="114300" distL="114300" distR="114300" wp14:anchorId="360451D2" wp14:editId="5EC3B922">
             <wp:extent cx="5924550" cy="3305175"/>
             <wp:effectExtent l="0" t="0" r="0" b="0"/>
             <wp:docPr id="5" name="image7.png"/>
@@ -816,10 +812,7 @@
     </w:p>
     <w:p>
       <w:r>
-        <w:t>Doing the calculations for a single coefficient is simple enough, but doing so for thousands of them can be a bit tedious. As an audio engineer, you will be tasked with sampling and recreating many different signals. So, you decide to be proactive and writ</w:t>
-      </w:r>
-      <w:r>
-        <w:t xml:space="preserve">e a function in </w:t>
+        <w:t xml:space="preserve">Doing the calculations for a single coefficient is simple enough, but doing so for thousands of them can be a bit tedious. As an audio engineer, you will be tasked with sampling and recreating many different signals. So, you decide to be proactive and write a function in </w:t>
       </w:r>
       <w:proofErr w:type="spellStart"/>
       <w:r>
@@ -839,28 +832,28 @@
     </w:p>
     <w:p>
       <w:r>
-        <w:t xml:space="preserve">Create a function that can compute a coefficient of a Fourier Series by taking the sampling rate, a wave file as input, a starting point, and an ending point. </w:t>
-      </w:r>
-    </w:p>
-    <w:p/>
-    <w:p>
-      <w:pPr>
-        <w:rPr>
-          <w:highlight w:val="yellow"/>
-        </w:rPr>
-      </w:pPr>
-      <w:r>
-        <w:rPr>
-          <w:highlight w:val="yellow"/>
-        </w:rPr>
-        <w:t>The function should be like so:</w:t>
-      </w:r>
-      <w:r>
-        <w:rPr>
-          <w:highlight w:val="yellow"/>
-        </w:rPr>
+        <w:t>Create a function that can compute a coefficient of a Fourier Series by taking the sampling rate</w:t>
+      </w:r>
+      <w:r>
+        <w:t xml:space="preserve">, the desired coefficient and the sample itself. </w:t>
+      </w:r>
+      <w:r>
         <w:t xml:space="preserve"> </w:t>
       </w:r>
+    </w:p>
+    <w:p/>
+    <w:p>
+      <w:pPr>
+        <w:rPr>
+          <w:highlight w:val="yellow"/>
+        </w:rPr>
+      </w:pPr>
+      <w:r>
+        <w:rPr>
+          <w:highlight w:val="yellow"/>
+        </w:rPr>
+        <w:t xml:space="preserve">The function should be like so: </w:t>
+      </w:r>
       <w:proofErr w:type="spellStart"/>
       <w:r>
         <w:rPr>
@@ -912,47 +905,43 @@
         </w:rPr>
       </w:pPr>
     </w:p>
-    <w:p/>
-    <w:p>
-      <w:pPr>
+    <w:p>
+      <w:r>
+        <w:t xml:space="preserve">Use </w:t>
+      </w:r>
+      <w:proofErr w:type="spellStart"/>
+      <w:r>
+        <w:rPr>
+          <w:b/>
+        </w:rPr>
+        <w:t>gen_square</w:t>
+      </w:r>
+      <w:proofErr w:type="spellEnd"/>
+      <w:r>
+        <w:t xml:space="preserve"> to create a square wave. </w:t>
+      </w:r>
+      <w:r>
         <w:rPr>
           <w:highlight w:val="cyan"/>
         </w:rPr>
-      </w:pPr>
+        <w:t xml:space="preserve">(I would like to use the </w:t>
+      </w:r>
+      <w:proofErr w:type="spellStart"/>
       <w:r>
         <w:rPr>
           <w:highlight w:val="cyan"/>
         </w:rPr>
-        <w:t xml:space="preserve">At this point, students will generate a square wave and record the data with the </w:t>
-      </w:r>
-      <w:proofErr w:type="spellStart"/>
+        <w:t>CyDAQ</w:t>
+      </w:r>
+      <w:proofErr w:type="spellEnd"/>
       <w:r>
         <w:rPr>
           <w:highlight w:val="cyan"/>
         </w:rPr>
-        <w:t>CyDAQ</w:t>
-      </w:r>
-      <w:proofErr w:type="spellEnd"/>
-      <w:r>
-        <w:rPr>
-          <w:highlight w:val="cyan"/>
-        </w:rPr>
-        <w:t xml:space="preserve">. But, they many use the </w:t>
-      </w:r>
-      <w:proofErr w:type="spellStart"/>
-      <w:r>
-        <w:rPr>
-          <w:b/>
-          <w:highlight w:val="cyan"/>
-        </w:rPr>
-        <w:t>gen_square</w:t>
-      </w:r>
-      <w:proofErr w:type="spellEnd"/>
-      <w:r>
-        <w:rPr>
-          <w:highlight w:val="cyan"/>
-        </w:rPr>
-        <w:t xml:space="preserve"> script for now. </w:t>
+        <w:t xml:space="preserve"> to sample a wave when it is completed).</w:t>
+      </w:r>
+      <w:r>
+        <w:t xml:space="preserve"> </w:t>
       </w:r>
     </w:p>
     <w:p/>
@@ -982,48 +971,109 @@
         </w:rPr>
         <w:t xml:space="preserve"> on the square wave to find a-2- a1. Check with a TA before moving on because this one function is essential for the rest of the lab. </w:t>
       </w:r>
-    </w:p>
-    <w:p/>
-    <w:p>
-      <w:pPr>
-        <w:rPr>
-          <w:highlight w:val="yellow"/>
-        </w:rPr>
-      </w:pPr>
-      <w:r>
-        <w:t>Use the function</w:t>
-      </w:r>
-      <w:r>
-        <w:rPr>
-          <w:highlight w:val="cyan"/>
-        </w:rPr>
+      <w:r>
+        <w:rPr>
+          <w:highlight w:val="yellow"/>
+        </w:rPr>
+        <w:t>(</w:t>
+      </w:r>
+      <w:r>
+        <w:rPr>
+          <w:highlight w:val="yellow"/>
+        </w:rPr>
+        <w:t>A</w:t>
+      </w:r>
+      <w:r>
+        <w:rPr>
+          <w:highlight w:val="yellow"/>
+        </w:rPr>
+        <w:t>ssume the sample rate it 44100 samples/second).</w:t>
+      </w:r>
+    </w:p>
+    <w:p/>
+    <w:p>
+      <w:pPr>
+        <w:rPr>
+          <w:highlight w:val="yellow"/>
+        </w:rPr>
+      </w:pPr>
+      <w:r>
+        <w:t xml:space="preserve">Use the function </w:t>
+      </w:r>
+      <w:proofErr w:type="spellStart"/>
+      <w:r>
+        <w:rPr>
+          <w:b/>
+        </w:rPr>
+        <w:t>find_aks.m</w:t>
+      </w:r>
+      <w:proofErr w:type="spellEnd"/>
+      <w:r>
+        <w:t xml:space="preserve"> and then </w:t>
+      </w:r>
+      <w:r>
+        <w:rPr>
+          <w:highlight w:val="yellow"/>
+        </w:rPr>
+        <w:t xml:space="preserve">compare the results of a0 to those in the prelab. </w:t>
+      </w:r>
+    </w:p>
+    <w:p/>
+    <w:p>
+      <w:r>
+        <w:t xml:space="preserve">Create a function that synthesizes an approximate waveform by taking in </w:t>
+      </w:r>
+      <w:proofErr w:type="spellStart"/>
+      <w:r>
+        <w:t>a_k</w:t>
+      </w:r>
+      <w:proofErr w:type="spellEnd"/>
+      <w:r>
+        <w:t xml:space="preserve"> coefficients. </w:t>
+      </w:r>
+    </w:p>
+    <w:p/>
+    <w:p>
+      <w:r>
+        <w:t xml:space="preserve">% C is the vector of </w:t>
+      </w:r>
+      <w:proofErr w:type="spellStart"/>
+      <w:r>
+        <w:t>a_k</w:t>
+      </w:r>
+      <w:proofErr w:type="spellEnd"/>
+      <w:r>
         <w:t xml:space="preserve"> </w:t>
       </w:r>
       <w:proofErr w:type="spellStart"/>
       <w:r>
-        <w:rPr>
-          <w:highlight w:val="cyan"/>
-        </w:rPr>
-        <w:t>find_aks.m</w:t>
-      </w:r>
-      <w:proofErr w:type="spellEnd"/>
-      <w:r>
-        <w:t xml:space="preserve"> and then </w:t>
-      </w:r>
-      <w:r>
-        <w:rPr>
-          <w:highlight w:val="yellow"/>
-        </w:rPr>
-        <w:t xml:space="preserve">compare the results of a0 to those in the prelab. </w:t>
-      </w:r>
-    </w:p>
-    <w:p/>
-    <w:p>
-      <w:r>
-        <w:t>Create a function</w:t>
-      </w:r>
-      <w:r>
-        <w:t xml:space="preserve"> that synthesizes an approximate waveform by taking in </w:t>
+        <w:t>coeficients</w:t>
+      </w:r>
+      <w:proofErr w:type="spellEnd"/>
+    </w:p>
+    <w:p>
+      <w:r>
+        <w:t>% f is the desired frequency to recreate</w:t>
+      </w:r>
+    </w:p>
+    <w:p>
+      <w:r>
+        <w:t>% fs is the desired new sample rate</w:t>
+      </w:r>
+    </w:p>
+    <w:p>
+      <w:r>
+        <w:t xml:space="preserve">% It can be used to control the </w:t>
+      </w:r>
+    </w:p>
+    <w:p>
+      <w:r>
+        <w:t>% amount of sample time between functions</w:t>
+      </w:r>
+    </w:p>
+    <w:p>
+      <w:r>
+        <w:t xml:space="preserve">% ss is the starting point of </w:t>
       </w:r>
       <w:proofErr w:type="spellStart"/>
       <w:r>
@@ -1031,13 +1081,12 @@
       </w:r>
       <w:proofErr w:type="spellEnd"/>
       <w:r>
-        <w:t xml:space="preserve"> coefficients. </w:t>
-      </w:r>
-    </w:p>
-    <w:p/>
-    <w:p>
-      <w:r>
-        <w:t xml:space="preserve">% C is the vector of </w:t>
+        <w:t xml:space="preserve"> in C</w:t>
+      </w:r>
+    </w:p>
+    <w:p>
+      <w:r>
+        <w:t xml:space="preserve">% ff is the ending point of </w:t>
       </w:r>
       <w:proofErr w:type="spellStart"/>
       <w:r>
@@ -1045,65 +1094,11 @@
       </w:r>
       <w:proofErr w:type="spellEnd"/>
       <w:r>
-        <w:t xml:space="preserve"> </w:t>
-      </w:r>
-      <w:proofErr w:type="spellStart"/>
-      <w:r>
-        <w:t>coeficients</w:t>
-      </w:r>
-      <w:proofErr w:type="spellEnd"/>
-    </w:p>
-    <w:p>
-      <w:r>
-        <w:t>% f is the desired frequency to recreate</w:t>
-      </w:r>
-    </w:p>
-    <w:p>
-      <w:r>
-        <w:t>% fs is the desired new sample rate</w:t>
-      </w:r>
-    </w:p>
-    <w:p>
-      <w:r>
-        <w:t xml:space="preserve">% It can be used to control the </w:t>
-      </w:r>
-    </w:p>
-    <w:p>
-      <w:r>
-        <w:t>% amount of sample time between fu</w:t>
-      </w:r>
-      <w:r>
-        <w:t>nctions</w:t>
-      </w:r>
-    </w:p>
-    <w:p>
-      <w:r>
-        <w:t xml:space="preserve">% ss is the starting point of </w:t>
-      </w:r>
-      <w:proofErr w:type="spellStart"/>
-      <w:r>
-        <w:t>a_k</w:t>
-      </w:r>
-      <w:proofErr w:type="spellEnd"/>
-      <w:r>
         <w:t xml:space="preserve"> in C</w:t>
       </w:r>
     </w:p>
     <w:p>
       <w:r>
-        <w:t xml:space="preserve">% ff is the ending point of </w:t>
-      </w:r>
-      <w:proofErr w:type="spellStart"/>
-      <w:r>
-        <w:t>a_k</w:t>
-      </w:r>
-      <w:proofErr w:type="spellEnd"/>
-      <w:r>
-        <w:t xml:space="preserve"> in C</w:t>
-      </w:r>
-    </w:p>
-    <w:p>
-      <w:r>
         <w:t>% but ff may or may not be necessary</w:t>
       </w:r>
     </w:p>
@@ -1145,7 +1140,7 @@
         <w:rPr>
           <w:highlight w:val="yellow"/>
         </w:rPr>
-        <w:t>C, f, fs, ss, ff)</w:t>
+        <w:t>C, f, fs)</w:t>
       </w:r>
     </w:p>
     <w:p/>
@@ -1282,7 +1277,25 @@
     </w:p>
     <w:p>
       <w:r>
-        <w:t xml:space="preserve">Since you showed initiative, your boss has put you in charge of making a synthesizer. Your boss asked you to create sounds that will be played on the company's new line of digital </w:t>
+        <w:t xml:space="preserve">Since you </w:t>
+      </w:r>
+      <w:r>
+        <w:t>have shown</w:t>
+      </w:r>
+      <w:r>
+        <w:t xml:space="preserve"> initiative, your boss has pu</w:t>
+      </w:r>
+      <w:r>
+        <w:t xml:space="preserve">t </w:t>
+      </w:r>
+      <w:r>
+        <w:t>you in</w:t>
+      </w:r>
+      <w:r>
+        <w:t xml:space="preserve"> charge of the synthesizer group. </w:t>
+      </w:r>
+      <w:r>
+        <w:t xml:space="preserve">Your boss asked you to create sounds that will be played on the company's new line of digital </w:t>
       </w:r>
       <w:r>
         <w:lastRenderedPageBreak/>
@@ -1294,10 +1307,13 @@
       </w:r>
       <w:proofErr w:type="spellEnd"/>
       <w:r>
-        <w:t xml:space="preserve"> coeff</w:t>
-      </w:r>
-      <w:r>
-        <w:t xml:space="preserve">icients to store the data instead of stored the sampled waveforms. </w:t>
+        <w:t xml:space="preserve"> coefficients to store the data instead of stor</w:t>
+      </w:r>
+      <w:r>
+        <w:t>ing</w:t>
+      </w:r>
+      <w:r>
+        <w:t xml:space="preserve"> the sampled waveforms. </w:t>
       </w:r>
     </w:p>
     <w:p/>
@@ -1331,13 +1347,38 @@
         <w:rPr>
           <w:highlight w:val="cyan"/>
         </w:rPr>
-        <w:t xml:space="preserve"> is not up and going as of yet, use the trumpet.wa</w:t>
-      </w:r>
-      <w:r>
-        <w:rPr>
-          <w:highlight w:val="cyan"/>
-        </w:rPr>
-        <w:t xml:space="preserve">v file for now. You could also record something using another mic. You only have to be able to get it into a .wav file format.  </w:t>
+        <w:t xml:space="preserve"> is not up and going as of yet, use the trumpet.wav file for now. You could also record something using another mic. You only have to be able to get it into a .wav file format.  </w:t>
+      </w:r>
+    </w:p>
+    <w:p/>
+    <w:p>
+      <w:pPr>
+        <w:rPr>
+          <w:b/>
+        </w:rPr>
+      </w:pPr>
+      <w:r>
+        <w:t xml:space="preserve">To find info about the sample waveform, use </w:t>
+      </w:r>
+      <w:r>
+        <w:rPr>
+          <w:b/>
+        </w:rPr>
+        <w:t xml:space="preserve">info = </w:t>
+      </w:r>
+      <w:proofErr w:type="spellStart"/>
+      <w:r>
+        <w:rPr>
+          <w:b/>
+        </w:rPr>
+        <w:t>audioinfo</w:t>
+      </w:r>
+      <w:proofErr w:type="spellEnd"/>
+      <w:r>
+        <w:rPr>
+          <w:b/>
+        </w:rPr>
+        <w:t>(filename.wav)</w:t>
       </w:r>
     </w:p>
     <w:p/>
@@ -1348,16 +1389,13 @@
       <w:proofErr w:type="spellStart"/>
       <w:r>
         <w:rPr>
-          <w:highlight w:val="cyan"/>
+          <w:b/>
         </w:rPr>
         <w:t>PlotPitch.m</w:t>
       </w:r>
       <w:proofErr w:type="spellEnd"/>
       <w:r>
-        <w:t xml:space="preserve"> to plot the pitch. Find several areas that the pitch is consistent. Take the sample rate</w:t>
-      </w:r>
-      <w:r>
-        <w:t xml:space="preserve"> of the .wav file and the frequency found from </w:t>
+        <w:t xml:space="preserve"> to plot the pitch. Find several areas that the pitch is consistent. Take the sample rate of the .wav file and the frequency found from </w:t>
       </w:r>
       <w:proofErr w:type="spellStart"/>
       <w:r>
@@ -1367,6 +1405,24 @@
       <w:r>
         <w:t xml:space="preserve"> to figure out how many samples long the fundamental frequency is. Your plot should look like the one below.</w:t>
       </w:r>
+      <w:r>
+        <w:t xml:space="preserve"> </w:t>
+      </w:r>
+      <w:r>
+        <w:t xml:space="preserve">(Hint: </w:t>
+      </w:r>
+      <w:r>
+        <w:t xml:space="preserve">The fundamental </w:t>
+      </w:r>
+      <w:r>
+        <w:t>frequency</w:t>
+      </w:r>
+      <w:r>
+        <w:t xml:space="preserve"> is in </w:t>
+      </w:r>
+      <w:r>
+        <w:t xml:space="preserve">called “Pitch) on the bottom graph). </w:t>
+      </w:r>
     </w:p>
     <w:p/>
     <w:p>
@@ -1378,7 +1434,7 @@
           <w:noProof/>
         </w:rPr>
         <w:drawing>
-          <wp:inline distT="114300" distB="114300" distL="114300" distR="114300">
+          <wp:inline distT="114300" distB="114300" distL="114300" distR="114300" wp14:anchorId="15A23102" wp14:editId="0A3EE389">
             <wp:extent cx="4757738" cy="2996460"/>
             <wp:effectExtent l="0" t="0" r="0" b="0"/>
             <wp:docPr id="9" name="image2.png"/>
@@ -1417,10 +1473,7 @@
     <w:p/>
     <w:p>
       <w:r>
-        <w:t>Knowing how many samples long a single Period is, zoom in to a section that has a con</w:t>
-      </w:r>
-      <w:r>
-        <w:t xml:space="preserve">stant tone. Go to Tools, </w:t>
+        <w:t xml:space="preserve">Knowing how many samples long a single Period is, zoom in to a section that has a constant tone. Go to Tools, </w:t>
       </w:r>
       <w:proofErr w:type="gramStart"/>
       <w:r>
@@ -1442,7 +1495,7 @@
         </w:rPr>
         <w:lastRenderedPageBreak/>
         <w:drawing>
-          <wp:inline distT="114300" distB="114300" distL="114300" distR="114300">
+          <wp:inline distT="114300" distB="114300" distL="114300" distR="114300" wp14:anchorId="29ABAF06" wp14:editId="3A66521F">
             <wp:extent cx="4833938" cy="3059944"/>
             <wp:effectExtent l="0" t="0" r="0" b="0"/>
             <wp:docPr id="10" name="image4.png"/>
@@ -1502,11 +1555,9 @@
       <w:r>
         <w:t xml:space="preserve">(‘filename.wav’) to find the sampling rate if it is unknown. Use the sample rate and the frequency in the Pitch plot to find the </w:t>
       </w:r>
-      <w:proofErr w:type="gramStart"/>
-      <w:r>
-        <w:t>amount</w:t>
-      </w:r>
-      <w:proofErr w:type="gramEnd"/>
+      <w:r>
+        <w:t>number</w:t>
+      </w:r>
       <w:r>
         <w:t xml:space="preserve"> of samples in one period. Use the Data Cursor found under tools to find a starting point in the plot. </w:t>
       </w:r>
@@ -1519,7 +1570,7 @@
         </w:rPr>
         <w:lastRenderedPageBreak/>
         <w:drawing>
-          <wp:inline distT="114300" distB="114300" distL="114300" distR="114300">
+          <wp:inline distT="114300" distB="114300" distL="114300" distR="114300" wp14:anchorId="02693A0B" wp14:editId="19E4761D">
             <wp:extent cx="5943600" cy="3746500"/>
             <wp:effectExtent l="0" t="0" r="0" b="0"/>
             <wp:docPr id="3" name="image9.png"/>
@@ -1596,13 +1647,7 @@
         <w:rPr>
           <w:highlight w:val="yellow"/>
         </w:rPr>
-        <w:t xml:space="preserve"> How “pure” i</w:t>
-      </w:r>
-      <w:r>
-        <w:rPr>
-          <w:highlight w:val="yellow"/>
-        </w:rPr>
-        <w:t>s the sound of the instrument that was sampled?</w:t>
+        <w:t xml:space="preserve"> How “pure” is the sound of the instrument that was sampled?</w:t>
       </w:r>
       <w:r>
         <w:t xml:space="preserve"> (hint: compare the fundamental frequency to the other harmonics). </w:t>
@@ -1613,6 +1658,7 @@
       <w:pPr>
         <w:rPr>
           <w:highlight w:val="yellow"/>
+          <w:lang w:val="en-US"/>
         </w:rPr>
       </w:pPr>
       <w:r>
@@ -1641,10 +1687,7 @@
       </w:r>
       <w:proofErr w:type="spellEnd"/>
       <w:r>
-        <w:t xml:space="preserve"> of the approximated</w:t>
-      </w:r>
-      <w:r>
-        <w:t xml:space="preserve"> waveform will depend on the number of </w:t>
+        <w:t xml:space="preserve"> of the approximated waveform will depend on the number of </w:t>
       </w:r>
       <w:proofErr w:type="spellStart"/>
       <w:r>
@@ -1674,14 +1717,76 @@
         <w:rPr>
           <w:highlight w:val="yellow"/>
         </w:rPr>
-        <w:t xml:space="preserve">Then, </w:t>
-      </w:r>
-      <w:r>
-        <w:rPr>
-          <w:highlight w:val="yellow"/>
-        </w:rPr>
-        <w:t xml:space="preserve">play the sound to a TA. </w:t>
-      </w:r>
+        <w:t>Then, play the sound to a TA.</w:t>
+      </w:r>
+      <w:r>
+        <w:rPr>
+          <w:highlight w:val="yellow"/>
+        </w:rPr>
+        <w:t xml:space="preserve"> (Hint: </w:t>
+      </w:r>
+      <w:r>
+        <w:rPr>
+          <w:highlight w:val="yellow"/>
+          <w:lang w:val="en-US"/>
+        </w:rPr>
+        <w:t xml:space="preserve">Use </w:t>
+      </w:r>
+      <w:proofErr w:type="spellStart"/>
+      <w:proofErr w:type="gramStart"/>
+      <w:r>
+        <w:rPr>
+          <w:highlight w:val="yellow"/>
+          <w:lang w:val="en-US"/>
+        </w:rPr>
+        <w:t>soundsc</w:t>
+      </w:r>
+      <w:proofErr w:type="spellEnd"/>
+      <w:r>
+        <w:rPr>
+          <w:highlight w:val="yellow"/>
+          <w:lang w:val="en-US"/>
+        </w:rPr>
+        <w:t>(</w:t>
+      </w:r>
+      <w:proofErr w:type="gramEnd"/>
+      <w:r>
+        <w:rPr>
+          <w:highlight w:val="yellow"/>
+          <w:lang w:val="en-US"/>
+        </w:rPr>
+        <w:t xml:space="preserve">sample, </w:t>
+      </w:r>
+      <w:proofErr w:type="spellStart"/>
+      <w:r>
+        <w:rPr>
+          <w:highlight w:val="yellow"/>
+          <w:lang w:val="en-US"/>
+        </w:rPr>
+        <w:t>sampleRate</w:t>
+      </w:r>
+      <w:proofErr w:type="spellEnd"/>
+      <w:r>
+        <w:rPr>
+          <w:highlight w:val="yellow"/>
+          <w:lang w:val="en-US"/>
+        </w:rPr>
+        <w:t>)</w:t>
+      </w:r>
+      <w:r>
+        <w:rPr>
+          <w:highlight w:val="yellow"/>
+          <w:lang w:val="en-US"/>
+        </w:rPr>
+        <w:t xml:space="preserve">). </w:t>
+      </w:r>
+    </w:p>
+    <w:p>
+      <w:pPr>
+        <w:rPr>
+          <w:highlight w:val="yellow"/>
+        </w:rPr>
+      </w:pPr>
     </w:p>
     <w:p>
       <w:pPr>
@@ -1778,6 +1883,8 @@
         </w:rPr>
         <w:t xml:space="preserve"> to make a keyboard with the notes C, E and G. </w:t>
       </w:r>
+      <w:bookmarkStart w:id="0" w:name="_GoBack"/>
+      <w:bookmarkEnd w:id="0"/>
     </w:p>
     <w:p/>
     <w:p/>
@@ -2319,7 +2426,6 @@
   <w:style w:type="character" w:default="1" w:styleId="DefaultParagraphFont">
     <w:name w:val="Default Paragraph Font"/>
     <w:uiPriority w:val="1"/>
-    <w:semiHidden/>
     <w:unhideWhenUsed/>
   </w:style>
   <w:style w:type="table" w:default="1" w:styleId="TableNormal">

</xml_diff>